<commit_message>
Report exported as pdf
</commit_message>
<xml_diff>
--- a/Report.docx
+++ b/Report.docx
@@ -124,7 +124,21 @@
           <w:sz w:val="20"/>
           <w:szCs w:val="20"/>
         </w:rPr>
-        <w:t>remained unrealised</w:t>
+        <w:t xml:space="preserve">remained </w:t>
+      </w:r>
+      <w:r>
+        <w:rPr>
+          <w:sz w:val="20"/>
+          <w:szCs w:val="20"/>
+        </w:rPr>
+        <w:t xml:space="preserve">wholly </w:t>
+      </w:r>
+      <w:r>
+        <w:rPr>
+          <w:sz w:val="20"/>
+          <w:szCs w:val="20"/>
+        </w:rPr>
+        <w:t>unrealised</w:t>
       </w:r>
       <w:r>
         <w:rPr>
@@ -201,7 +215,14 @@
           <w:sz w:val="20"/>
           <w:szCs w:val="20"/>
         </w:rPr>
-        <w:t xml:space="preserve"> and ultimate successes.</w:t>
+        <w:t xml:space="preserve"> and ultimate successes</w:t>
+      </w:r>
+      <w:r>
+        <w:rPr>
+          <w:sz w:val="20"/>
+          <w:szCs w:val="20"/>
+        </w:rPr>
+        <w:t>, with statistics of specific functions featured in the file test_24214277.py.</w:t>
       </w:r>
     </w:p>
     <w:p>
@@ -637,23 +658,7 @@
           <w:sz w:val="20"/>
           <w:szCs w:val="20"/>
         </w:rPr>
-        <w:t xml:space="preserve">restricted all opponent agents to be instances of the </w:t>
-      </w:r>
-      <w:proofErr w:type="spellStart"/>
-      <w:r>
-        <w:rPr>
-          <w:sz w:val="20"/>
-          <w:szCs w:val="20"/>
-        </w:rPr>
-        <w:t>StaticAgent</w:t>
-      </w:r>
-      <w:proofErr w:type="spellEnd"/>
-      <w:r>
-        <w:rPr>
-          <w:sz w:val="20"/>
-          <w:szCs w:val="20"/>
-        </w:rPr>
-        <w:t xml:space="preserve"> provided in the agents_baselines.py file, so that I would have perfect information </w:t>
+        <w:t xml:space="preserve">restricted all opponent agents to be instances of the StaticAgent provided in the agents_baselines.py file, so that I would have perfect information </w:t>
       </w:r>
       <w:r>
         <w:rPr>
@@ -861,23 +866,7 @@
           <w:sz w:val="20"/>
           <w:szCs w:val="20"/>
         </w:rPr>
-        <w:t xml:space="preserve">, although the </w:t>
-      </w:r>
-      <w:proofErr w:type="spellStart"/>
-      <w:r>
-        <w:rPr>
-          <w:sz w:val="20"/>
-          <w:szCs w:val="20"/>
-        </w:rPr>
-        <w:t>PrettyPrint</w:t>
-      </w:r>
-      <w:proofErr w:type="spellEnd"/>
-      <w:r>
-        <w:rPr>
-          <w:sz w:val="20"/>
-          <w:szCs w:val="20"/>
-        </w:rPr>
-        <w:t xml:space="preserve"> module is genuinely a lifesaver.</w:t>
+        <w:t>, although the PrettyPrint module is genuinely a lifesaver.</w:t>
       </w:r>
     </w:p>
     <w:p>
@@ -1025,21 +1014,12 @@
           <w:szCs w:val="20"/>
         </w:rPr>
       </w:pPr>
-      <w:proofErr w:type="gramStart"/>
-      <w:r>
-        <w:rPr>
-          <w:sz w:val="20"/>
-          <w:szCs w:val="20"/>
-        </w:rPr>
-        <w:t>In an attempt to</w:t>
-      </w:r>
-      <w:proofErr w:type="gramEnd"/>
-      <w:r>
-        <w:rPr>
-          <w:sz w:val="20"/>
-          <w:szCs w:val="20"/>
-        </w:rPr>
-        <w:t xml:space="preserve"> improve </w:t>
+      <w:r>
+        <w:rPr>
+          <w:sz w:val="20"/>
+          <w:szCs w:val="20"/>
+        </w:rPr>
+        <w:t xml:space="preserve">In an attempt to improve </w:t>
       </w:r>
       <w:r>
         <w:rPr>
@@ -1477,21 +1457,12 @@
         </w:rPr>
         <w:t xml:space="preserve">such an incredible algorithm. </w:t>
       </w:r>
-      <w:proofErr w:type="gramStart"/>
-      <w:r>
-        <w:rPr>
-          <w:sz w:val="20"/>
-          <w:szCs w:val="20"/>
-        </w:rPr>
-        <w:t>Similar to</w:t>
-      </w:r>
-      <w:proofErr w:type="gramEnd"/>
-      <w:r>
-        <w:rPr>
-          <w:sz w:val="20"/>
-          <w:szCs w:val="20"/>
-        </w:rPr>
-        <w:t xml:space="preserve"> A*, a heuristic (in my case the </w:t>
+      <w:r>
+        <w:rPr>
+          <w:sz w:val="20"/>
+          <w:szCs w:val="20"/>
+        </w:rPr>
+        <w:t xml:space="preserve">Similar to A*, a heuristic (in my case the </w:t>
       </w:r>
       <w:r>
         <w:rPr>
@@ -1549,21 +1520,12 @@
         </w:rPr>
         <w:t xml:space="preserve"> only keeping the </w:t>
       </w:r>
-      <w:proofErr w:type="gramStart"/>
-      <w:r>
-        <w:rPr>
-          <w:sz w:val="20"/>
-          <w:szCs w:val="20"/>
-        </w:rPr>
-        <w:t>top-K</w:t>
-      </w:r>
-      <w:proofErr w:type="gramEnd"/>
-      <w:r>
-        <w:rPr>
-          <w:sz w:val="20"/>
-          <w:szCs w:val="20"/>
-        </w:rPr>
-        <w:t xml:space="preserve"> promising nodes and discard</w:t>
+      <w:r>
+        <w:rPr>
+          <w:sz w:val="20"/>
+          <w:szCs w:val="20"/>
+        </w:rPr>
+        <w:t>top-K promising nodes and discard</w:t>
       </w:r>
       <w:r>
         <w:rPr>
@@ -1622,23 +1584,7 @@
           <w:sz w:val="20"/>
           <w:szCs w:val="20"/>
         </w:rPr>
-        <w:t xml:space="preserve">, which simply works by evaluating </w:t>
-      </w:r>
-      <w:proofErr w:type="gramStart"/>
-      <w:r>
-        <w:rPr>
-          <w:sz w:val="20"/>
-          <w:szCs w:val="20"/>
-        </w:rPr>
-        <w:t>whether or not</w:t>
-      </w:r>
-      <w:proofErr w:type="gramEnd"/>
-      <w:r>
-        <w:rPr>
-          <w:sz w:val="20"/>
-          <w:szCs w:val="20"/>
-        </w:rPr>
-        <w:t xml:space="preserve"> a new action would utilise the other supports/moves within the partial order set, or cause problems such as self-bounces.</w:t>
+        <w:t>, which simply works by evaluating whether or not a new action would utilise the other supports/moves within the partial order set, or cause problems such as self-bounces.</w:t>
       </w:r>
       <w:r>
         <w:rPr>
@@ -1652,23 +1598,7 @@
           <w:sz w:val="20"/>
           <w:szCs w:val="20"/>
         </w:rPr>
-        <w:t xml:space="preserve">y simply sorting all beams by this evaluation and maintaining only the </w:t>
-      </w:r>
-      <w:proofErr w:type="gramStart"/>
-      <w:r>
-        <w:rPr>
-          <w:sz w:val="20"/>
-          <w:szCs w:val="20"/>
-        </w:rPr>
-        <w:t>top-K</w:t>
-      </w:r>
-      <w:proofErr w:type="gramEnd"/>
-      <w:r>
-        <w:rPr>
-          <w:sz w:val="20"/>
-          <w:szCs w:val="20"/>
-        </w:rPr>
-        <w:t xml:space="preserve"> nodes (a beam width of 100-200 worked best through experimental results)</w:t>
+        <w:t>y simply sorting all beams by this evaluation and maintaining only the top-K nodes (a beam width of 100-200 worked best through experimental results)</w:t>
       </w:r>
       <w:r>
         <w:rPr>
@@ -1978,15 +1908,7 @@
           <w:sz w:val="20"/>
           <w:szCs w:val="20"/>
         </w:rPr>
-        <w:t xml:space="preserve">I wasn’t concerned with more complex rules such as multi-fleet convoying or </w:t>
-      </w:r>
-      <w:proofErr w:type="gramStart"/>
-      <w:r>
-        <w:rPr>
-          <w:sz w:val="20"/>
-          <w:szCs w:val="20"/>
-        </w:rPr>
-        <w:t>support</w:t>
+        <w:t>I wasn’t concerned with more complex rules such as multi-fleet convoying or support</w:t>
       </w:r>
       <w:r>
         <w:rPr>
@@ -2000,15 +1922,7 @@
           <w:sz w:val="20"/>
           <w:szCs w:val="20"/>
         </w:rPr>
-        <w:t>cutting</w:t>
-      </w:r>
-      <w:proofErr w:type="gramEnd"/>
-      <w:r>
-        <w:rPr>
-          <w:sz w:val="20"/>
-          <w:szCs w:val="20"/>
-        </w:rPr>
-        <w:t xml:space="preserve">, I just simply wanted a performant and lightweight game instance that I could </w:t>
+        <w:t xml:space="preserve">cutting, I just simply wanted a performant and lightweight game instance that I could </w:t>
       </w:r>
       <w:r>
         <w:rPr>
@@ -2303,23 +2217,7 @@
           <w:sz w:val="20"/>
           <w:szCs w:val="20"/>
         </w:rPr>
-        <w:t xml:space="preserve"> (like before</w:t>
-      </w:r>
-      <w:proofErr w:type="gramStart"/>
-      <w:r>
-        <w:rPr>
-          <w:sz w:val="20"/>
-          <w:szCs w:val="20"/>
-        </w:rPr>
-        <w:t>), but</w:t>
-      </w:r>
-      <w:proofErr w:type="gramEnd"/>
-      <w:r>
-        <w:rPr>
-          <w:sz w:val="20"/>
-          <w:szCs w:val="20"/>
-        </w:rPr>
-        <w:t xml:space="preserve"> combining it with selecting a random option from the top candidate moves to move often generate support and attack pairs, </w:t>
+        <w:t xml:space="preserve"> (like before), but combining it with selecting a random option from the top candidate moves to move often generate support and attack pairs, </w:t>
       </w:r>
       <w:r>
         <w:rPr>
@@ -2430,23 +2328,7 @@
           <w:sz w:val="20"/>
           <w:szCs w:val="20"/>
         </w:rPr>
-        <w:t xml:space="preserve">if I spent </w:t>
-      </w:r>
-      <w:proofErr w:type="gramStart"/>
-      <w:r>
-        <w:rPr>
-          <w:sz w:val="20"/>
-          <w:szCs w:val="20"/>
-        </w:rPr>
-        <w:t>all of</w:t>
-      </w:r>
-      <w:proofErr w:type="gramEnd"/>
-      <w:r>
-        <w:rPr>
-          <w:sz w:val="20"/>
-          <w:szCs w:val="20"/>
-        </w:rPr>
-        <w:t xml:space="preserve"> a turn’s time budget on the beam search </w:t>
+        <w:t xml:space="preserve">if I spent all of a turn’s time budget on the beam search </w:t>
       </w:r>
       <w:r>
         <w:rPr>
@@ -2654,6 +2536,13 @@
         </w:rPr>
         <w:t xml:space="preserve">can be found in my experiments file, as well as a link to the GitHub repository tracking my changes over time. </w:t>
       </w:r>
+      <w:r>
+        <w:rPr>
+          <w:sz w:val="20"/>
+          <w:szCs w:val="20"/>
+        </w:rPr>
+        <w:t>Due to how slow running the simulations were to get detailed information, a large amount of trial and error remains unfortunately untracked.</w:t>
+      </w:r>
     </w:p>
     <w:p>
       <w:pPr>
@@ -2744,23 +2633,7 @@
           <w:sz w:val="20"/>
           <w:szCs w:val="20"/>
         </w:rPr>
-        <w:t xml:space="preserve"> greedy agent that may perform slightly better with a better individual order evaluation function. I remain immensely proud of my achievement in completing this </w:t>
-      </w:r>
-      <w:proofErr w:type="gramStart"/>
-      <w:r>
-        <w:rPr>
-          <w:sz w:val="20"/>
-          <w:szCs w:val="20"/>
-        </w:rPr>
-        <w:t>project, and</w:t>
-      </w:r>
-      <w:proofErr w:type="gramEnd"/>
-      <w:r>
-        <w:rPr>
-          <w:sz w:val="20"/>
-          <w:szCs w:val="20"/>
-        </w:rPr>
-        <w:t xml:space="preserve"> sincerely hope that you have enjoyed reading this report </w:t>
+        <w:t xml:space="preserve"> greedy agent that may perform slightly better with a better individual order evaluation function. I remain immensely proud of my achievement in completing this project, and sincerely hope that you have enjoyed reading this report </w:t>
       </w:r>
       <w:r>
         <w:rPr>

</xml_diff>